<commit_message>
update usecase 5 + verwijderen overbodig bestand
</commit_message>
<xml_diff>
--- a/Analyse/Use cases/usa case diagram.docx
+++ b/Analyse/Use cases/usa case diagram.docx
@@ -1293,7 +1293,13 @@
         <w:rPr>
           <w:lang w:val="nl-BE"/>
         </w:rPr>
-        <w:t>Adjunct uitleg</w:t>
+        <w:t>Inverse</w:t>
+      </w:r>
+      <w:r>
+        <w:rPr>
+          <w:lang w:val="nl-BE"/>
+        </w:rPr>
+        <w:t xml:space="preserve"> uitleg</w:t>
       </w:r>
     </w:p>
     <w:p>
@@ -1329,7 +1335,13 @@
         <w:rPr>
           <w:lang w:val="nl-BE"/>
         </w:rPr>
-        <w:t xml:space="preserve"> weet hoe hij matrices moet transponeren</w:t>
+        <w:t xml:space="preserve"> weet hoe hij matrices moet </w:t>
+      </w:r>
+      <w:r>
+        <w:rPr>
+          <w:lang w:val="nl-BE"/>
+        </w:rPr>
+        <w:t>inverteren</w:t>
       </w:r>
     </w:p>
     <w:p>
@@ -1403,6 +1415,18 @@
         </w:rPr>
         <w:t>Basiskennis matrices</w:t>
       </w:r>
+      <w:r>
+        <w:rPr>
+          <w:lang w:val="nl-BE"/>
+        </w:rPr>
+        <w:t>+</w:t>
+      </w:r>
+      <w:r>
+        <w:rPr>
+          <w:lang w:val="nl-BE"/>
+        </w:rPr>
+        <w:t>determinanten kunnen uitrekenen</w:t>
+      </w:r>
     </w:p>
     <w:p>
       <w:pPr>
@@ -1443,7 +1467,13 @@
         <w:rPr>
           <w:lang w:val="nl-BE"/>
         </w:rPr>
-        <w:t xml:space="preserve"> weet hoe hij matrices moet transponeren</w:t>
+        <w:t xml:space="preserve"> weet hoe hij matrices moet </w:t>
+      </w:r>
+      <w:r>
+        <w:rPr>
+          <w:lang w:val="nl-BE"/>
+        </w:rPr>
+        <w:t>inverteren</w:t>
       </w:r>
     </w:p>
     <w:p>
@@ -1479,43 +1509,43 @@
         <w:rPr>
           <w:lang w:val="nl-BE"/>
         </w:rPr>
-        <w:t>Algemene definitie over transponeren van matrices</w:t>
-      </w:r>
-    </w:p>
-    <w:p>
-      <w:pPr>
-        <w:pStyle w:val="ListParagraph"/>
-        <w:numPr>
-          <w:ilvl w:val="1"/>
-          <w:numId w:val="1"/>
-        </w:numPr>
-        <w:rPr>
-          <w:lang w:val="nl-BE"/>
-        </w:rPr>
-      </w:pPr>
-      <w:r>
-        <w:rPr>
-          <w:lang w:val="nl-BE"/>
-        </w:rPr>
-        <w:t>Stap per stap animatie tonen</w:t>
-      </w:r>
-    </w:p>
-    <w:p>
-      <w:pPr>
-        <w:pStyle w:val="ListParagraph"/>
-        <w:numPr>
-          <w:ilvl w:val="1"/>
-          <w:numId w:val="1"/>
-        </w:numPr>
-        <w:rPr>
-          <w:lang w:val="nl-BE"/>
-        </w:rPr>
-      </w:pPr>
-      <w:r>
-        <w:rPr>
-          <w:lang w:val="nl-BE"/>
-        </w:rPr>
-        <w:t>Gebruiker bekijkt de animatie en de extra uitleg stap per stap</w:t>
+        <w:t xml:space="preserve">Algemene definitie over </w:t>
+      </w:r>
+      <w:r>
+        <w:rPr>
+          <w:lang w:val="nl-BE"/>
+        </w:rPr>
+        <w:t>inverteren</w:t>
+      </w:r>
+      <w:r>
+        <w:rPr>
+          <w:lang w:val="nl-BE"/>
+        </w:rPr>
+        <w:t xml:space="preserve"> van matrices</w:t>
+      </w:r>
+    </w:p>
+    <w:p>
+      <w:pPr>
+        <w:pStyle w:val="ListParagraph"/>
+        <w:numPr>
+          <w:ilvl w:val="1"/>
+          <w:numId w:val="1"/>
+        </w:numPr>
+        <w:rPr>
+          <w:lang w:val="nl-BE"/>
+        </w:rPr>
+      </w:pPr>
+      <w:r>
+        <w:rPr>
+          <w:lang w:val="nl-BE"/>
+        </w:rPr>
+        <w:t>Stap per stap bewerkingen uitleggen</w:t>
+      </w:r>
+      <w:r>
+        <w:rPr>
+          <w:lang w:val="nl-BE"/>
+        </w:rPr>
+        <w:t xml:space="preserve"> (adjunct berekenen)</w:t>
       </w:r>
     </w:p>
     <w:p>
@@ -1551,6 +1581,24 @@
         <w:rPr>
           <w:lang w:val="nl-BE"/>
         </w:rPr>
+        <w:t>Gebruiker klikt op voltooien</w:t>
+      </w:r>
+    </w:p>
+    <w:p>
+      <w:pPr>
+        <w:pStyle w:val="ListParagraph"/>
+        <w:numPr>
+          <w:ilvl w:val="1"/>
+          <w:numId w:val="1"/>
+        </w:numPr>
+        <w:rPr>
+          <w:lang w:val="nl-BE"/>
+        </w:rPr>
+      </w:pPr>
+      <w:r>
+        <w:rPr>
+          <w:lang w:val="nl-BE"/>
+        </w:rPr>
         <w:t>Gebruiker krijgt matrix</w:t>
       </w:r>
     </w:p>
@@ -1569,7 +1617,19 @@
         <w:rPr>
           <w:lang w:val="nl-BE"/>
         </w:rPr>
-        <w:t xml:space="preserve">Geruiker stelt zelf de getransponeerde </w:t>
+        <w:t xml:space="preserve">Geruiker stelt zelf de </w:t>
+      </w:r>
+      <w:r>
+        <w:rPr>
+          <w:lang w:val="nl-BE"/>
+        </w:rPr>
+        <w:t>inverse op</w:t>
+      </w:r>
+      <w:r>
+        <w:rPr>
+          <w:lang w:val="nl-BE"/>
+        </w:rPr>
+        <w:t xml:space="preserve"> </w:t>
       </w:r>
     </w:p>
     <w:p>
@@ -3673,21 +3733,6 @@
 </file>
 
 <file path=customXml/item1.xml><?xml version="1.0" encoding="utf-8"?>
-<p:properties xmlns:p="http://schemas.microsoft.com/office/2006/metadata/properties" xmlns:xsi="http://www.w3.org/2001/XMLSchema-instance" xmlns:pc="http://schemas.microsoft.com/office/infopath/2007/PartnerControls">
-  <documentManagement/>
-</p:properties>
-</file>
-
-<file path=customXml/item2.xml><?xml version="1.0" encoding="utf-8"?>
-<?mso-contentType ?>
-<FormTemplates xmlns="http://schemas.microsoft.com/sharepoint/v3/contenttype/forms">
-  <Display>DocumentLibraryForm</Display>
-  <Edit>DocumentLibraryForm</Edit>
-  <New>DocumentLibraryForm</New>
-</FormTemplates>
-</file>
-
-<file path=customXml/item3.xml><?xml version="1.0" encoding="utf-8"?>
 <ct:contentTypeSchema xmlns:ct="http://schemas.microsoft.com/office/2006/metadata/contentType" xmlns:ma="http://schemas.microsoft.com/office/2006/metadata/properties/metaAttributes" ct:_="" ma:_="" ma:contentTypeName="Document" ma:contentTypeID="0x0101004FFD0F3B3204F844905ADB5035B2CFF2" ma:contentTypeVersion="8" ma:contentTypeDescription="Een nieuw document maken." ma:contentTypeScope="" ma:versionID="335a2a2ab34a3f5a2b0f9f25dadb0d3f">
   <xsd:schema xmlns:xsd="http://www.w3.org/2001/XMLSchema" xmlns:xs="http://www.w3.org/2001/XMLSchema" xmlns:p="http://schemas.microsoft.com/office/2006/metadata/properties" xmlns:ns3="82ba11d5-d088-4d4b-a8a1-54c1afdf6f80" xmlns:ns4="6dac4726-14a0-4517-86ac-c5faf8e73622" targetNamespace="http://schemas.microsoft.com/office/2006/metadata/properties" ma:root="true" ma:fieldsID="b00b0ccb3219d9ffa796f44216aa18d5" ns3:_="" ns4:_="">
     <xsd:import namespace="82ba11d5-d088-4d4b-a8a1-54c1afdf6f80"/>
@@ -3876,32 +3921,22 @@
 </ct:contentTypeSchema>
 </file>
 
-<file path=customXml/itemProps1.xml><?xml version="1.0" encoding="utf-8"?>
-<ds:datastoreItem xmlns:ds="http://schemas.openxmlformats.org/officeDocument/2006/customXml" ds:itemID="{DC77FA39-6A57-40F2-8214-393ADE2ABB19}">
-  <ds:schemaRefs>
-    <ds:schemaRef ds:uri="http://schemas.microsoft.com/office/2006/documentManagement/types"/>
-    <ds:schemaRef ds:uri="6dac4726-14a0-4517-86ac-c5faf8e73622"/>
-    <ds:schemaRef ds:uri="http://purl.org/dc/dcmitype/"/>
-    <ds:schemaRef ds:uri="http://purl.org/dc/terms/"/>
-    <ds:schemaRef ds:uri="82ba11d5-d088-4d4b-a8a1-54c1afdf6f80"/>
-    <ds:schemaRef ds:uri="http://www.w3.org/XML/1998/namespace"/>
-    <ds:schemaRef ds:uri="http://purl.org/dc/elements/1.1/"/>
-    <ds:schemaRef ds:uri="http://schemas.microsoft.com/office/infopath/2007/PartnerControls"/>
-    <ds:schemaRef ds:uri="http://schemas.openxmlformats.org/package/2006/metadata/core-properties"/>
-    <ds:schemaRef ds:uri="http://schemas.microsoft.com/office/2006/metadata/properties"/>
-  </ds:schemaRefs>
-</ds:datastoreItem>
+<file path=customXml/item2.xml><?xml version="1.0" encoding="utf-8"?>
+<?mso-contentType ?>
+<FormTemplates xmlns="http://schemas.microsoft.com/sharepoint/v3/contenttype/forms">
+  <Display>DocumentLibraryForm</Display>
+  <Edit>DocumentLibraryForm</Edit>
+  <New>DocumentLibraryForm</New>
+</FormTemplates>
 </file>
 
-<file path=customXml/itemProps2.xml><?xml version="1.0" encoding="utf-8"?>
-<ds:datastoreItem xmlns:ds="http://schemas.openxmlformats.org/officeDocument/2006/customXml" ds:itemID="{BFBC28D5-A64E-4866-892B-A6DEE845A21B}">
-  <ds:schemaRefs>
-    <ds:schemaRef ds:uri="http://schemas.microsoft.com/sharepoint/v3/contenttype/forms"/>
-  </ds:schemaRefs>
-</ds:datastoreItem>
+<file path=customXml/item3.xml><?xml version="1.0" encoding="utf-8"?>
+<p:properties xmlns:p="http://schemas.microsoft.com/office/2006/metadata/properties" xmlns:xsi="http://www.w3.org/2001/XMLSchema-instance" xmlns:pc="http://schemas.microsoft.com/office/infopath/2007/PartnerControls">
+  <documentManagement/>
+</p:properties>
 </file>
 
-<file path=customXml/itemProps3.xml><?xml version="1.0" encoding="utf-8"?>
+<file path=customXml/itemProps1.xml><?xml version="1.0" encoding="utf-8"?>
 <ds:datastoreItem xmlns:ds="http://schemas.openxmlformats.org/officeDocument/2006/customXml" ds:itemID="{E180C63B-4C52-45EB-9B28-4D2472BE0864}">
   <ds:schemaRefs>
     <ds:schemaRef ds:uri="http://schemas.microsoft.com/office/2006/metadata/contentType"/>
@@ -3918,4 +3953,21 @@
     <ds:schemaRef ds:uri="http://schemas.microsoft.com/internal/obd"/>
   </ds:schemaRefs>
 </ds:datastoreItem>
+</file>
+
+<file path=customXml/itemProps2.xml><?xml version="1.0" encoding="utf-8"?>
+<ds:datastoreItem xmlns:ds="http://schemas.openxmlformats.org/officeDocument/2006/customXml" ds:itemID="{BFBC28D5-A64E-4866-892B-A6DEE845A21B}">
+  <ds:schemaRefs>
+    <ds:schemaRef ds:uri="http://schemas.microsoft.com/sharepoint/v3/contenttype/forms"/>
+  </ds:schemaRefs>
+</ds:datastoreItem>
+</file>
+
+<file path=customXml/itemProps3.xml><?xml version="1.0" encoding="utf-8"?>
+<ds:datastoreItem xmlns:ds="http://schemas.openxmlformats.org/officeDocument/2006/customXml" ds:itemID="{DC77FA39-6A57-40F2-8214-393ADE2ABB19}">
+  <ds:schemaRefs>
+    <ds:schemaRef ds:uri="http://schemas.microsoft.com/office/2006/metadata/properties"/>
+    <ds:schemaRef ds:uri="http://schemas.microsoft.com/office/infopath/2007/PartnerControls"/>
+  </ds:schemaRefs>
+</ds:datastoreItem>
 </file>
</xml_diff>